<commit_message>
Update Software Design Specification (SDS) Document.docx
</commit_message>
<xml_diff>
--- a/Software Design Specification (SDS) Document.docx
+++ b/Software Design Specification (SDS) Document.docx
@@ -328,12 +328,12 @@
                 <wp:extent cx="6852920" cy="7545805"/>
                 <wp:effectExtent b="0" l="0" r="0" t="0"/>
                 <wp:wrapNone/>
-                <wp:docPr id="8" name="image15.png"/>
+                <wp:docPr id="8" name="image10.png"/>
                 <a:graphic>
                   <a:graphicData uri="http://schemas.openxmlformats.org/drawingml/2006/picture">
                     <pic:pic>
                       <pic:nvPicPr>
-                        <pic:cNvPr id="0" name="image15.png"/>
+                        <pic:cNvPr id="0" name="image10.png"/>
                         <pic:cNvPicPr preferRelativeResize="0"/>
                       </pic:nvPicPr>
                       <pic:blipFill>
@@ -2093,12 +2093,12 @@
             <wp:extent cx="2366963" cy="2366963"/>
             <wp:effectExtent b="0" l="0" r="0" t="0"/>
             <wp:wrapSquare wrapText="bothSides" distB="114300" distT="114300" distL="114300" distR="114300"/>
-            <wp:docPr id="10" name="image6.png"/>
+            <wp:docPr id="10" name="image3.png"/>
             <a:graphic>
               <a:graphicData uri="http://schemas.openxmlformats.org/drawingml/2006/picture">
                 <pic:pic>
                   <pic:nvPicPr>
-                    <pic:cNvPr id="0" name="image6.png"/>
+                    <pic:cNvPr id="0" name="image3.png"/>
                     <pic:cNvPicPr preferRelativeResize="0"/>
                   </pic:nvPicPr>
                   <pic:blipFill>
@@ -2243,12 +2243,12 @@
                 <wp:extent cx="2838450" cy="390525"/>
                 <wp:effectExtent b="0" l="0" r="0" t="0"/>
                 <wp:wrapSquare wrapText="bothSides" distB="114300" distT="114300" distL="114300" distR="114300"/>
-                <wp:docPr id="5" name="image12.png"/>
+                <wp:docPr id="5" name="image6.png"/>
                 <a:graphic>
                   <a:graphicData uri="http://schemas.openxmlformats.org/drawingml/2006/picture">
                     <pic:pic>
                       <pic:nvPicPr>
-                        <pic:cNvPr id="0" name="image12.png"/>
+                        <pic:cNvPr id="0" name="image6.png"/>
                         <pic:cNvPicPr preferRelativeResize="0"/>
                       </pic:nvPicPr>
                       <pic:blipFill>
@@ -2347,12 +2347,12 @@
             <wp:extent cx="3863781" cy="4238625"/>
             <wp:effectExtent b="0" l="0" r="0" t="0"/>
             <wp:wrapSquare wrapText="bothSides" distB="114300" distT="114300" distL="114300" distR="114300"/>
-            <wp:docPr id="15" name="image4.png"/>
+            <wp:docPr id="15" name="image14.png"/>
             <a:graphic>
               <a:graphicData uri="http://schemas.openxmlformats.org/drawingml/2006/picture">
                 <pic:pic>
                   <pic:nvPicPr>
-                    <pic:cNvPr id="0" name="image4.png"/>
+                    <pic:cNvPr id="0" name="image14.png"/>
                     <pic:cNvPicPr preferRelativeResize="0"/>
                   </pic:nvPicPr>
                   <pic:blipFill>
@@ -2607,12 +2607,12 @@
                 <wp:extent cx="2838450" cy="390525"/>
                 <wp:effectExtent b="0" l="0" r="0" t="0"/>
                 <wp:wrapSquare wrapText="bothSides" distB="114300" distT="114300" distL="114300" distR="114300"/>
-                <wp:docPr id="6" name="image13.png"/>
+                <wp:docPr id="6" name="image8.png"/>
                 <a:graphic>
                   <a:graphicData uri="http://schemas.openxmlformats.org/drawingml/2006/picture">
                     <pic:pic>
                       <pic:nvPicPr>
-                        <pic:cNvPr id="0" name="image13.png"/>
+                        <pic:cNvPr id="0" name="image8.png"/>
                         <pic:cNvPicPr preferRelativeResize="0"/>
                       </pic:nvPicPr>
                       <pic:blipFill>
@@ -2681,12 +2681,12 @@
             <wp:extent cx="3138488" cy="3138488"/>
             <wp:effectExtent b="0" l="0" r="0" t="0"/>
             <wp:wrapSquare wrapText="bothSides" distB="114300" distT="114300" distL="114300" distR="114300"/>
-            <wp:docPr id="14" name="image1.png"/>
+            <wp:docPr id="14" name="image7.png"/>
             <a:graphic>
               <a:graphicData uri="http://schemas.openxmlformats.org/drawingml/2006/picture">
                 <pic:pic>
                   <pic:nvPicPr>
-                    <pic:cNvPr id="0" name="image1.png"/>
+                    <pic:cNvPr id="0" name="image7.png"/>
                     <pic:cNvPicPr preferRelativeResize="0"/>
                   </pic:nvPicPr>
                   <pic:blipFill>
@@ -2911,12 +2911,12 @@
                 <wp:extent cx="2838450" cy="390525"/>
                 <wp:effectExtent b="0" l="0" r="0" t="0"/>
                 <wp:wrapSquare wrapText="bothSides" distB="114300" distT="114300" distL="114300" distR="114300"/>
-                <wp:docPr id="1" name="image8.png"/>
+                <wp:docPr id="1" name="image1.png"/>
                 <a:graphic>
                   <a:graphicData uri="http://schemas.openxmlformats.org/drawingml/2006/picture">
                     <pic:pic>
                       <pic:nvPicPr>
-                        <pic:cNvPr id="0" name="image8.png"/>
+                        <pic:cNvPr id="0" name="image1.png"/>
                         <pic:cNvPicPr preferRelativeResize="0"/>
                       </pic:nvPicPr>
                       <pic:blipFill>
@@ -2995,12 +2995,12 @@
             <wp:extent cx="3776663" cy="3765903"/>
             <wp:effectExtent b="0" l="0" r="0" t="0"/>
             <wp:wrapSquare wrapText="bothSides" distB="114300" distT="114300" distL="114300" distR="114300"/>
-            <wp:docPr id="9" name="image7.png"/>
+            <wp:docPr id="9" name="image13.png"/>
             <a:graphic>
               <a:graphicData uri="http://schemas.openxmlformats.org/drawingml/2006/picture">
                 <pic:pic>
                   <pic:nvPicPr>
-                    <pic:cNvPr id="0" name="image7.png"/>
+                    <pic:cNvPr id="0" name="image13.png"/>
                     <pic:cNvPicPr preferRelativeResize="0"/>
                   </pic:nvPicPr>
                   <pic:blipFill>
@@ -3245,12 +3245,12 @@
                 <wp:extent cx="2838450" cy="390525"/>
                 <wp:effectExtent b="0" l="0" r="0" t="0"/>
                 <wp:wrapSquare wrapText="bothSides" distB="114300" distT="114300" distL="114300" distR="114300"/>
-                <wp:docPr id="4" name="image11.png"/>
+                <wp:docPr id="4" name="image5.png"/>
                 <a:graphic>
                   <a:graphicData uri="http://schemas.openxmlformats.org/drawingml/2006/picture">
                     <pic:pic>
                       <pic:nvPicPr>
-                        <pic:cNvPr id="0" name="image11.png"/>
+                        <pic:cNvPr id="0" name="image5.png"/>
                         <pic:cNvPicPr preferRelativeResize="0"/>
                       </pic:nvPicPr>
                       <pic:blipFill>
@@ -3329,12 +3329,12 @@
             <wp:extent cx="6838950" cy="2670188"/>
             <wp:effectExtent b="0" l="0" r="0" t="0"/>
             <wp:wrapSquare wrapText="bothSides" distB="114300" distT="114300" distL="114300" distR="114300"/>
-            <wp:docPr id="12" name="image2.png"/>
+            <wp:docPr id="12" name="image15.png"/>
             <a:graphic>
               <a:graphicData uri="http://schemas.openxmlformats.org/drawingml/2006/picture">
                 <pic:pic>
                   <pic:nvPicPr>
-                    <pic:cNvPr id="0" name="image2.png"/>
+                    <pic:cNvPr id="0" name="image15.png"/>
                     <pic:cNvPicPr preferRelativeResize="0"/>
                   </pic:nvPicPr>
                   <pic:blipFill>
@@ -3449,12 +3449,12 @@
                 <wp:extent cx="2838450" cy="390525"/>
                 <wp:effectExtent b="0" l="0" r="0" t="0"/>
                 <wp:wrapSquare wrapText="bothSides" distB="114300" distT="114300" distL="114300" distR="114300"/>
-                <wp:docPr id="3" name="image10.png"/>
+                <wp:docPr id="3" name="image4.png"/>
                 <a:graphic>
                   <a:graphicData uri="http://schemas.openxmlformats.org/drawingml/2006/picture">
                     <pic:pic>
                       <pic:nvPicPr>
-                        <pic:cNvPr id="0" name="image10.png"/>
+                        <pic:cNvPr id="0" name="image4.png"/>
                         <pic:cNvPicPr preferRelativeResize="0"/>
                       </pic:nvPicPr>
                       <pic:blipFill>
@@ -3533,12 +3533,12 @@
             <wp:extent cx="4103234" cy="2328863"/>
             <wp:effectExtent b="0" l="0" r="0" t="0"/>
             <wp:wrapSquare wrapText="bothSides" distB="114300" distT="114300" distL="114300" distR="114300"/>
-            <wp:docPr id="11" name="image3.png"/>
+            <wp:docPr id="11" name="image11.png"/>
             <a:graphic>
               <a:graphicData uri="http://schemas.openxmlformats.org/drawingml/2006/picture">
                 <pic:pic>
                   <pic:nvPicPr>
-                    <pic:cNvPr id="0" name="image3.png"/>
+                    <pic:cNvPr id="0" name="image11.png"/>
                     <pic:cNvPicPr preferRelativeResize="0"/>
                   </pic:nvPicPr>
                   <pic:blipFill>
@@ -3733,12 +3733,12 @@
                 <wp:extent cx="2838450" cy="390525"/>
                 <wp:effectExtent b="0" l="0" r="0" t="0"/>
                 <wp:wrapSquare wrapText="bothSides" distB="114300" distT="114300" distL="114300" distR="114300"/>
-                <wp:docPr id="7" name="image14.png"/>
+                <wp:docPr id="7" name="image9.png"/>
                 <a:graphic>
                   <a:graphicData uri="http://schemas.openxmlformats.org/drawingml/2006/picture">
                     <pic:pic>
                       <pic:nvPicPr>
-                        <pic:cNvPr id="0" name="image14.png"/>
+                        <pic:cNvPr id="0" name="image9.png"/>
                         <pic:cNvPicPr preferRelativeResize="0"/>
                       </pic:nvPicPr>
                       <pic:blipFill>
@@ -3807,12 +3807,12 @@
             <wp:extent cx="4776788" cy="4776788"/>
             <wp:effectExtent b="0" l="0" r="0" t="0"/>
             <wp:wrapSquare wrapText="bothSides" distB="114300" distT="114300" distL="114300" distR="114300"/>
-            <wp:docPr id="13" name="image5.png"/>
+            <wp:docPr id="13" name="image12.png"/>
             <a:graphic>
               <a:graphicData uri="http://schemas.openxmlformats.org/drawingml/2006/picture">
                 <pic:pic>
                   <pic:nvPicPr>
-                    <pic:cNvPr id="0" name="image5.png"/>
+                    <pic:cNvPr id="0" name="image12.png"/>
                     <pic:cNvPicPr preferRelativeResize="0"/>
                   </pic:nvPicPr>
                   <pic:blipFill>
@@ -4097,12 +4097,12 @@
                 <wp:extent cx="2838450" cy="390525"/>
                 <wp:effectExtent b="0" l="0" r="0" t="0"/>
                 <wp:wrapSquare wrapText="bothSides" distB="114300" distT="114300" distL="114300" distR="114300"/>
-                <wp:docPr id="2" name="image9.png"/>
+                <wp:docPr id="2" name="image2.png"/>
                 <a:graphic>
                   <a:graphicData uri="http://schemas.openxmlformats.org/drawingml/2006/picture">
                     <pic:pic>
                       <pic:nvPicPr>
-                        <pic:cNvPr id="0" name="image9.png"/>
+                        <pic:cNvPr id="0" name="image2.png"/>
                         <pic:cNvPicPr preferRelativeResize="0"/>
                       </pic:nvPicPr>
                       <pic:blipFill>
@@ -4523,7 +4523,7 @@
                 <w:color w:val="ed7d31"/>
                 <w:rtl w:val="0"/>
               </w:rPr>
-              <w:t xml:space="preserve">This component’s function and performance interacts with other components within the game, such as Use Case #3, which is titled “Recognition of Keyboard and Mouse.” This component will interact with Use Case #3 because it is required that the end-user presses the “ESC” key on their keyboard in order to pause the game, which will call the MenuSystem function and display the pause menu. If Use Case #3 fails and no keyboard and mouse is recognized by the end user's computer system, then this component will be rendered useless. The MenuSystem component is used by the detection of keyboard and mouse component because the MenuSystem function cannot execute properly if the detection of keyboard and mouse component is not functioning properly. Other components utilize this component because in order for the end-user to adjust the volume in the settings of the MenuSystem, the adjusting volume component relies on a functioning MenuSystem component. The MenuSystem component is called when the end-user presses “ESC” on their keyboard, first the user presses the “ESC” key on their keyboard, then the MenuSystem causes a pause menu to be displayed to the end-user. The programmers of the development team are responsible for the creation of this function.</w:t>
+              <w:t xml:space="preserve">This component’s function and performance interacts with other components within the game, such as Use Case #3, which is titled “Recognition of Keyboard and Mouse.” This component will interact with Use Case #3 because it is required that the end-user presses the “ESC” key on their keyboard in order to pause the game, which will call the MenuSystem function and display the pause menu. If Use Case #3 fails and no keyboard and mouse is recognized by the end user's computer system, then this component will be rendered useless. The MenuSystem component is used for the detection of keyboard and mouse components because the MenuSystem function cannot execute properly if the detection of keyboard and mouse components is not functioning properly. Other components utilize this component because, in order for the end-user to adjust the volume in the settings of the MenuSystem, the adjusting volume component relies on a functioning MenuSystem component. The MenuSystem component is called when the end-user presses “ESC” on their keyboard, first the user presses the “ESC” key on their keyboard, then the MenuSystem causes a pause menu to be displayed to the end-user. The programmers of the development team are responsible for the creation of this function.</w:t>
             </w:r>
           </w:p>
         </w:tc>

</xml_diff>